<commit_message>
Updated Game Design and added in some missing files
Updated the Store and Inventory sections of the game Design document and
added some missing svg, xml, and png files, expanded the sprint
schedule.
</commit_message>
<xml_diff>
--- a/TechnicalDesign/RPGHero_Sprint_Schedule.docx
+++ b/TechnicalDesign/RPGHero_Sprint_Schedule.docx
@@ -36,7 +36,34 @@
         </w:numPr>
       </w:pPr>
       <w:r>
-        <w:t xml:space="preserve">Start developing Player Class, Inventory Class, and </w:t>
+        <w:t>Start developing Player Class</w:t>
+      </w:r>
+    </w:p>
+    <w:p>
+      <w:pPr>
+        <w:pStyle w:val="ListParagraph"/>
+        <w:numPr>
+          <w:ilvl w:val="0"/>
+          <w:numId w:val="1"/>
+        </w:numPr>
+      </w:pPr>
+      <w:r>
+        <w:t xml:space="preserve">Start developing </w:t>
+      </w:r>
+      <w:r>
+        <w:t>Inventory Class</w:t>
+      </w:r>
+    </w:p>
+    <w:p>
+      <w:pPr>
+        <w:pStyle w:val="ListParagraph"/>
+        <w:numPr>
+          <w:ilvl w:val="0"/>
+          <w:numId w:val="1"/>
+        </w:numPr>
+      </w:pPr>
+      <w:r>
+        <w:t xml:space="preserve">Start developing </w:t>
       </w:r>
       <w:proofErr w:type="spellStart"/>
       <w:r>
@@ -89,106 +116,157 @@
       </w:pPr>
       <w:r>
         <w:t>Work on Clerk Class</w:t>
+      </w:r>
+    </w:p>
+    <w:p>
+      <w:pPr>
+        <w:pStyle w:val="ListParagraph"/>
+        <w:numPr>
+          <w:ilvl w:val="0"/>
+          <w:numId w:val="1"/>
+        </w:numPr>
+      </w:pPr>
+      <w:r>
+        <w:t>Work on Store Scene</w:t>
+      </w:r>
+    </w:p>
+    <w:p>
+      <w:pPr>
+        <w:pStyle w:val="ListParagraph"/>
+        <w:numPr>
+          <w:ilvl w:val="0"/>
+          <w:numId w:val="1"/>
+        </w:numPr>
+      </w:pPr>
+      <w:r>
+        <w:t>Setup basic Combat Scene</w:t>
+      </w:r>
+    </w:p>
+    <w:p>
+      <w:pPr>
+        <w:pStyle w:val="ListParagraph"/>
+        <w:numPr>
+          <w:ilvl w:val="0"/>
+          <w:numId w:val="1"/>
+        </w:numPr>
+      </w:pPr>
+      <w:r>
+        <w:t xml:space="preserve">Work on </w:t>
+      </w:r>
+      <w:proofErr w:type="spellStart"/>
+      <w:r>
+        <w:t>WeaponControl</w:t>
+      </w:r>
+    </w:p>
+    <w:p>
+      <w:pPr>
+        <w:pStyle w:val="ListParagraph"/>
+        <w:numPr>
+          <w:ilvl w:val="0"/>
+          <w:numId w:val="1"/>
+        </w:numPr>
+      </w:pPr>
+      <w:proofErr w:type="spellEnd"/>
+      <w:r>
+        <w:t xml:space="preserve">Work on </w:t>
+      </w:r>
+      <w:proofErr w:type="spellStart"/>
+      <w:r>
+        <w:t>ShieldControl</w:t>
+      </w:r>
+      <w:proofErr w:type="spellEnd"/>
+    </w:p>
+    <w:p>
+      <w:pPr>
+        <w:pStyle w:val="ListParagraph"/>
+        <w:numPr>
+          <w:ilvl w:val="0"/>
+          <w:numId w:val="1"/>
+        </w:numPr>
+      </w:pPr>
+      <w:r>
+        <w:t xml:space="preserve">Work on </w:t>
+      </w:r>
+      <w:proofErr w:type="spellStart"/>
+      <w:r>
+        <w:t>HealthControl</w:t>
+      </w:r>
+      <w:proofErr w:type="spellEnd"/>
+    </w:p>
+    <w:p>
+      <w:pPr>
+        <w:pStyle w:val="ListParagraph"/>
+        <w:numPr>
+          <w:ilvl w:val="0"/>
+          <w:numId w:val="1"/>
+        </w:numPr>
+      </w:pPr>
+      <w:r>
+        <w:t xml:space="preserve">Work on </w:t>
+      </w:r>
+      <w:proofErr w:type="spellStart"/>
+      <w:r>
+        <w:t>RepairControl</w:t>
+      </w:r>
+      <w:proofErr w:type="spellEnd"/>
+    </w:p>
+    <w:p>
+      <w:pPr>
+        <w:pStyle w:val="ListParagraph"/>
+        <w:numPr>
+          <w:ilvl w:val="0"/>
+          <w:numId w:val="1"/>
+        </w:numPr>
+      </w:pPr>
+      <w:r>
+        <w:t>Work on Enemy Class</w:t>
+      </w:r>
+    </w:p>
+    <w:p>
+      <w:pPr>
+        <w:pStyle w:val="ListParagraph"/>
+        <w:numPr>
+          <w:ilvl w:val="0"/>
+          <w:numId w:val="1"/>
+        </w:numPr>
+      </w:pPr>
+      <w:r>
+        <w:t xml:space="preserve">Work on </w:t>
+      </w:r>
+      <w:r>
+        <w:t>Icon Class</w:t>
+      </w:r>
+    </w:p>
+    <w:p>
+      <w:pPr>
+        <w:pStyle w:val="ListParagraph"/>
+        <w:numPr>
+          <w:ilvl w:val="0"/>
+          <w:numId w:val="1"/>
+        </w:numPr>
+      </w:pPr>
+      <w:r>
+        <w:t xml:space="preserve">Work on </w:t>
+      </w:r>
+      <w:proofErr w:type="spellStart"/>
+      <w:r>
+        <w:t>EnemySpawner</w:t>
+      </w:r>
+    </w:p>
+    <w:p>
+      <w:pPr>
+        <w:pStyle w:val="ListParagraph"/>
+        <w:numPr>
+          <w:ilvl w:val="0"/>
+          <w:numId w:val="1"/>
+        </w:numPr>
+      </w:pPr>
+      <w:proofErr w:type="spellEnd"/>
+      <w:r>
+        <w:t xml:space="preserve">Work on </w:t>
       </w:r>
       <w:bookmarkStart w:id="0" w:name="_GoBack"/>
       <w:bookmarkEnd w:id="0"/>
-    </w:p>
-    <w:p>
-      <w:pPr>
-        <w:pStyle w:val="ListParagraph"/>
-        <w:numPr>
-          <w:ilvl w:val="0"/>
-          <w:numId w:val="1"/>
-        </w:numPr>
-      </w:pPr>
-      <w:r>
-        <w:t>Work on Store Scene</w:t>
-      </w:r>
-    </w:p>
-    <w:p>
-      <w:pPr>
-        <w:pStyle w:val="ListParagraph"/>
-        <w:numPr>
-          <w:ilvl w:val="0"/>
-          <w:numId w:val="1"/>
-        </w:numPr>
-      </w:pPr>
-      <w:r>
-        <w:t>Setup basic Combat Scene</w:t>
-      </w:r>
-    </w:p>
-    <w:p>
-      <w:pPr>
-        <w:pStyle w:val="ListParagraph"/>
-        <w:numPr>
-          <w:ilvl w:val="0"/>
-          <w:numId w:val="1"/>
-        </w:numPr>
-      </w:pPr>
-      <w:r>
-        <w:t xml:space="preserve">Work on </w:t>
-      </w:r>
-      <w:proofErr w:type="spellStart"/>
-      <w:r>
-        <w:t>WeaponControl</w:t>
-      </w:r>
-      <w:proofErr w:type="spellEnd"/>
-      <w:r>
-        <w:t xml:space="preserve">, </w:t>
-      </w:r>
-      <w:proofErr w:type="spellStart"/>
-      <w:r>
-        <w:t>ShieldControl</w:t>
-      </w:r>
-      <w:proofErr w:type="spellEnd"/>
-      <w:r>
-        <w:t xml:space="preserve">, </w:t>
-      </w:r>
-      <w:proofErr w:type="spellStart"/>
-      <w:r>
-        <w:t>HealthControl</w:t>
-      </w:r>
-      <w:proofErr w:type="spellEnd"/>
-      <w:r>
-        <w:t xml:space="preserve">, and </w:t>
-      </w:r>
-      <w:proofErr w:type="spellStart"/>
-      <w:r>
-        <w:t>RepairControl</w:t>
-      </w:r>
-      <w:proofErr w:type="spellEnd"/>
-    </w:p>
-    <w:p>
-      <w:pPr>
-        <w:pStyle w:val="ListParagraph"/>
-        <w:numPr>
-          <w:ilvl w:val="0"/>
-          <w:numId w:val="1"/>
-        </w:numPr>
-      </w:pPr>
-      <w:r>
-        <w:t>Work on Enemy Class and Icon Class</w:t>
-      </w:r>
-    </w:p>
-    <w:p>
-      <w:pPr>
-        <w:pStyle w:val="ListParagraph"/>
-        <w:numPr>
-          <w:ilvl w:val="0"/>
-          <w:numId w:val="1"/>
-        </w:numPr>
-      </w:pPr>
-      <w:r>
-        <w:t xml:space="preserve">Work on </w:t>
-      </w:r>
-      <w:proofErr w:type="spellStart"/>
-      <w:r>
-        <w:t>EnemySpawner</w:t>
-      </w:r>
-      <w:proofErr w:type="spellEnd"/>
-      <w:r>
-        <w:t xml:space="preserve"> and </w:t>
-      </w:r>
       <w:proofErr w:type="spellStart"/>
       <w:r>
         <w:t>IconSpawner</w:t>

</xml_diff>